<commit_message>
🚨Done : Final Paper ADAS🚧
</commit_message>
<xml_diff>
--- a/report-matkul/Jonathan Oktaviano Frizzy_REKAYASA TEKNOLOGI CERDAS.docx
+++ b/report-matkul/Jonathan Oktaviano Frizzy_REKAYASA TEKNOLOGI CERDAS.docx
@@ -778,7 +778,6 @@
         <w:sectPr>
           <w:footerReference w:type="default" r:id="rId10"/>
           <w:headerReference w:type="first" r:id="rId11"/>
-          <w:footerReference w:type="first" r:id="rId12"/>
           <w:pgSz w:w="11906" w:h="16838" w:code="9"/>
           <w:pgMar w:top="1418" w:right="1418" w:bottom="1418" w:left="1985" w:header="709" w:footer="709" w:gutter="0"/>
           <w:pgNumType w:start="1"/>
@@ -862,12 +861,12 @@
             <w:fldChar w:fldCharType="begin"/>
           </w:r>
           <w:r>
-            <w:instrText>TOC \o "1-3" \h \z \u</w:instrText>
+            <w:instrText xml:space="preserve"> TOC \o "1-5" \h \z \u </w:instrText>
           </w:r>
           <w:r>
             <w:fldChar w:fldCharType="separate"/>
           </w:r>
-          <w:hyperlink w:anchor="_Toc185034074" w:history="1">
+          <w:hyperlink w:anchor="_Toc185131551" w:history="1">
             <w:r>
               <w:rPr>
                 <w:rStyle w:val="Hyperlink"/>
@@ -895,7 +894,7 @@
                 <w:noProof/>
                 <w:webHidden/>
               </w:rPr>
-              <w:instrText xml:space="preserve"> PAGEREF _Toc185034074 \h </w:instrText>
+              <w:instrText xml:space="preserve"> PAGEREF _Toc185131551 \h </w:instrText>
             </w:r>
             <w:r>
               <w:rPr>
@@ -942,7 +941,7 @@
               <w14:ligatures w14:val="standardContextual"/>
             </w:rPr>
           </w:pPr>
-          <w:hyperlink w:anchor="_Toc185034075" w:history="1">
+          <w:hyperlink w:anchor="_Toc185131552" w:history="1">
             <w:r>
               <w:rPr>
                 <w:rStyle w:val="Hyperlink"/>
@@ -969,7 +968,7 @@
                 <w:noProof/>
                 <w:webHidden/>
               </w:rPr>
-              <w:instrText xml:space="preserve"> PAGEREF _Toc185034075 \h </w:instrText>
+              <w:instrText xml:space="preserve"> PAGEREF _Toc185131552 \h </w:instrText>
             </w:r>
             <w:r>
               <w:rPr>
@@ -1016,7 +1015,7 @@
               <w14:ligatures w14:val="standardContextual"/>
             </w:rPr>
           </w:pPr>
-          <w:hyperlink w:anchor="_Toc185034076" w:history="1">
+          <w:hyperlink w:anchor="_Toc185131553" w:history="1">
             <w:r>
               <w:rPr>
                 <w:rStyle w:val="Hyperlink"/>
@@ -1043,7 +1042,7 @@
                 <w:noProof/>
                 <w:webHidden/>
               </w:rPr>
-              <w:instrText xml:space="preserve"> PAGEREF _Toc185034076 \h </w:instrText>
+              <w:instrText xml:space="preserve"> PAGEREF _Toc185131553 \h </w:instrText>
             </w:r>
             <w:r>
               <w:rPr>
@@ -1090,7 +1089,7 @@
               <w14:ligatures w14:val="standardContextual"/>
             </w:rPr>
           </w:pPr>
-          <w:hyperlink w:anchor="_Toc185034077" w:history="1">
+          <w:hyperlink w:anchor="_Toc185131554" w:history="1">
             <w:r>
               <w:rPr>
                 <w:rStyle w:val="Hyperlink"/>
@@ -1117,7 +1116,7 @@
                 <w:noProof/>
                 <w:webHidden/>
               </w:rPr>
-              <w:instrText xml:space="preserve"> PAGEREF _Toc185034077 \h </w:instrText>
+              <w:instrText xml:space="preserve"> PAGEREF _Toc185131554 \h </w:instrText>
             </w:r>
             <w:r>
               <w:rPr>
@@ -1164,7 +1163,7 @@
               <w14:ligatures w14:val="standardContextual"/>
             </w:rPr>
           </w:pPr>
-          <w:hyperlink w:anchor="_Toc185034078" w:history="1">
+          <w:hyperlink w:anchor="_Toc185131555" w:history="1">
             <w:r>
               <w:rPr>
                 <w:rStyle w:val="Hyperlink"/>
@@ -1192,7 +1191,7 @@
                 <w:noProof/>
                 <w:webHidden/>
               </w:rPr>
-              <w:instrText xml:space="preserve"> PAGEREF _Toc185034078 \h </w:instrText>
+              <w:instrText xml:space="preserve"> PAGEREF _Toc185131555 \h </w:instrText>
             </w:r>
             <w:r>
               <w:rPr>
@@ -1239,7 +1238,7 @@
               <w14:ligatures w14:val="standardContextual"/>
             </w:rPr>
           </w:pPr>
-          <w:hyperlink w:anchor="_Toc185034079" w:history="1">
+          <w:hyperlink w:anchor="_Toc185131556" w:history="1">
             <w:r>
               <w:rPr>
                 <w:rStyle w:val="Hyperlink"/>
@@ -1266,7 +1265,7 @@
                 <w:noProof/>
                 <w:webHidden/>
               </w:rPr>
-              <w:instrText xml:space="preserve"> PAGEREF _Toc185034079 \h </w:instrText>
+              <w:instrText xml:space="preserve"> PAGEREF _Toc185131556 \h </w:instrText>
             </w:r>
             <w:r>
               <w:rPr>
@@ -1313,7 +1312,7 @@
               <w14:ligatures w14:val="standardContextual"/>
             </w:rPr>
           </w:pPr>
-          <w:hyperlink w:anchor="_Toc185034080" w:history="1">
+          <w:hyperlink w:anchor="_Toc185131557" w:history="1">
             <w:r>
               <w:rPr>
                 <w:rStyle w:val="Hyperlink"/>
@@ -1340,7 +1339,7 @@
                 <w:noProof/>
                 <w:webHidden/>
               </w:rPr>
-              <w:instrText xml:space="preserve"> PAGEREF _Toc185034080 \h </w:instrText>
+              <w:instrText xml:space="preserve"> PAGEREF _Toc185131557 \h </w:instrText>
             </w:r>
             <w:r>
               <w:rPr>
@@ -1387,7 +1386,7 @@
               <w14:ligatures w14:val="standardContextual"/>
             </w:rPr>
           </w:pPr>
-          <w:hyperlink w:anchor="_Toc185034081" w:history="1">
+          <w:hyperlink w:anchor="_Toc185131558" w:history="1">
             <w:r>
               <w:rPr>
                 <w:rStyle w:val="Hyperlink"/>
@@ -1415,7 +1414,7 @@
                 <w:noProof/>
                 <w:webHidden/>
               </w:rPr>
-              <w:instrText xml:space="preserve"> PAGEREF _Toc185034081 \h </w:instrText>
+              <w:instrText xml:space="preserve"> PAGEREF _Toc185131558 \h </w:instrText>
             </w:r>
             <w:r>
               <w:rPr>
@@ -1462,7 +1461,7 @@
               <w14:ligatures w14:val="standardContextual"/>
             </w:rPr>
           </w:pPr>
-          <w:hyperlink w:anchor="_Toc185034082" w:history="1">
+          <w:hyperlink w:anchor="_Toc185131559" w:history="1">
             <w:r>
               <w:rPr>
                 <w:rStyle w:val="Hyperlink"/>
@@ -1489,7 +1488,7 @@
                 <w:noProof/>
                 <w:webHidden/>
               </w:rPr>
-              <w:instrText xml:space="preserve"> PAGEREF _Toc185034082 \h </w:instrText>
+              <w:instrText xml:space="preserve"> PAGEREF _Toc185131559 \h </w:instrText>
             </w:r>
             <w:r>
               <w:rPr>
@@ -1536,7 +1535,7 @@
               <w14:ligatures w14:val="standardContextual"/>
             </w:rPr>
           </w:pPr>
-          <w:hyperlink w:anchor="_Toc185034083" w:history="1">
+          <w:hyperlink w:anchor="_Toc185131560" w:history="1">
             <w:r>
               <w:rPr>
                 <w:rStyle w:val="Hyperlink"/>
@@ -1563,7 +1562,7 @@
                 <w:noProof/>
                 <w:webHidden/>
               </w:rPr>
-              <w:instrText xml:space="preserve"> PAGEREF _Toc185034083 \h </w:instrText>
+              <w:instrText xml:space="preserve"> PAGEREF _Toc185131560 \h </w:instrText>
             </w:r>
             <w:r>
               <w:rPr>
@@ -2202,7 +2201,6 @@
           <w:pgMar w:top="1418" w:right="1418" w:bottom="1418" w:left="1985" w:header="709" w:footer="709" w:gutter="0"/>
           <w:pgNumType w:fmt="lowerRoman" w:start="1"/>
           <w:cols w:space="708"/>
-          <w:titlePg/>
           <w:docGrid w:linePitch="360"/>
         </w:sectPr>
       </w:pPr>
@@ -2221,7 +2219,7 @@
           <w:lang w:val="sv-SE"/>
         </w:rPr>
       </w:pPr>
-      <w:bookmarkStart w:id="0" w:name="_Toc185034074"/>
+      <w:bookmarkStart w:id="0" w:name="_Toc185131551"/>
       <w:r>
         <w:rPr>
           <w:lang w:val="sv-SE"/>
@@ -5621,7 +5619,7 @@
       <w:pPr>
         <w:pStyle w:val="Heading1"/>
       </w:pPr>
-      <w:bookmarkStart w:id="1" w:name="_Toc185034075"/>
+      <w:bookmarkStart w:id="1" w:name="_Toc185131552"/>
       <w:r>
         <w:lastRenderedPageBreak/>
         <w:t>PENDAHULUAN</w:t>
@@ -5636,7 +5634,7 @@
           <w:szCs w:val="28"/>
         </w:rPr>
       </w:pPr>
-      <w:bookmarkStart w:id="2" w:name="_Toc185034076"/>
+      <w:bookmarkStart w:id="2" w:name="_Toc185131553"/>
       <w:proofErr w:type="spellStart"/>
       <w:r>
         <w:rPr>
@@ -6589,7 +6587,7 @@
           <w:szCs w:val="28"/>
         </w:rPr>
       </w:pPr>
-      <w:bookmarkStart w:id="3" w:name="_Toc185034077"/>
+      <w:bookmarkStart w:id="3" w:name="_Toc185131554"/>
       <w:r>
         <w:t xml:space="preserve">Target dan </w:t>
       </w:r>
@@ -10704,7 +10702,7 @@
           <w:lang w:val="sv-SE"/>
         </w:rPr>
       </w:pPr>
-      <w:bookmarkStart w:id="6" w:name="_Toc185034078"/>
+      <w:bookmarkStart w:id="6" w:name="_Toc185131555"/>
       <w:r>
         <w:rPr>
           <w:lang w:val="sv-SE"/>
@@ -10719,18 +10717,6 @@
         <w:t>REKAYASA TEKNOLOGI CERDAS</w:t>
       </w:r>
       <w:bookmarkEnd w:id="6"/>
-    </w:p>
-    <w:p>
-      <w:pPr>
-        <w:pStyle w:val="Heading2"/>
-        <w:numPr>
-          <w:ilvl w:val="0"/>
-          <w:numId w:val="0"/>
-        </w:numPr>
-        <w:rPr>
-          <w:lang w:val="sv-SE"/>
-        </w:rPr>
-      </w:pPr>
     </w:p>
     <w:p>
       <w:pPr>
@@ -10740,7 +10726,7 @@
           <w:numId w:val="9"/>
         </w:numPr>
       </w:pPr>
-      <w:bookmarkStart w:id="7" w:name="_Toc185034079"/>
+      <w:bookmarkStart w:id="7" w:name="_Toc185131556"/>
       <w:proofErr w:type="spellStart"/>
       <w:r>
         <w:t>Capaian</w:t>
@@ -10900,7 +10886,7 @@
           <w:szCs w:val="28"/>
         </w:rPr>
       </w:pPr>
-      <w:bookmarkStart w:id="8" w:name="_Toc185034080"/>
+      <w:bookmarkStart w:id="8" w:name="_Toc185131557"/>
       <w:r>
         <w:t xml:space="preserve">Materi </w:t>
       </w:r>
@@ -11005,7 +10991,7 @@
           <w:lang w:val="sv-SE"/>
         </w:rPr>
       </w:pPr>
-      <w:bookmarkStart w:id="9" w:name="_Toc185034081"/>
+      <w:bookmarkStart w:id="9" w:name="_Toc185131558"/>
       <w:r>
         <w:rPr>
           <w:lang w:val="sv-SE"/>
@@ -11757,7 +11743,7 @@
       <w:pPr>
         <w:pStyle w:val="Heading1"/>
       </w:pPr>
-      <w:bookmarkStart w:id="10" w:name="_Toc185034082"/>
+      <w:bookmarkStart w:id="10" w:name="_Toc185131559"/>
       <w:r>
         <w:lastRenderedPageBreak/>
         <w:t>MATERI YANG PERLU DIPERDALAM</w:t>
@@ -11942,7 +11928,7 @@
       <w:pPr>
         <w:pStyle w:val="Heading1noNumbering"/>
       </w:pPr>
-      <w:bookmarkStart w:id="11" w:name="_Toc185034083"/>
+      <w:bookmarkStart w:id="11" w:name="_Toc185131560"/>
       <w:r>
         <w:lastRenderedPageBreak/>
         <w:t>DAFTAR PUSTAKA</w:t>
@@ -11967,7 +11953,7 @@
             <w:autoSpaceDE w:val="0"/>
             <w:autoSpaceDN w:val="0"/>
             <w:ind w:hanging="640"/>
-            <w:divId w:val="1793597694"/>
+            <w:divId w:val="1074740873"/>
             <w:rPr>
               <w:rFonts w:eastAsia="Times New Roman"/>
               <w:sz w:val="24"/>
@@ -12007,7 +11993,7 @@
             <w:autoSpaceDE w:val="0"/>
             <w:autoSpaceDN w:val="0"/>
             <w:ind w:hanging="640"/>
-            <w:divId w:val="857886963"/>
+            <w:divId w:val="1382905087"/>
             <w:rPr>
               <w:rFonts w:eastAsia="Times New Roman"/>
             </w:rPr>
@@ -12059,7 +12045,7 @@
             <w:autoSpaceDE w:val="0"/>
             <w:autoSpaceDN w:val="0"/>
             <w:ind w:hanging="640"/>
-            <w:divId w:val="1347975291"/>
+            <w:divId w:val="2637539"/>
             <w:rPr>
               <w:rFonts w:eastAsia="Times New Roman"/>
             </w:rPr>
@@ -12223,7 +12209,7 @@
             <w:autoSpaceDE w:val="0"/>
             <w:autoSpaceDN w:val="0"/>
             <w:ind w:hanging="640"/>
-            <w:divId w:val="1573999747"/>
+            <w:divId w:val="489561254"/>
             <w:rPr>
               <w:rFonts w:eastAsia="Times New Roman"/>
             </w:rPr>
@@ -12387,21 +12373,6 @@
     <w:r>
       <w:tab/>
     </w:r>
-  </w:p>
-</w:ftr>
-</file>
-
-<file path=word/footer2.xml><?xml version="1.0" encoding="utf-8"?>
-<w:ftr xmlns:wpc="http://schemas.microsoft.com/office/word/2010/wordprocessingCanvas" xmlns:cx="http://schemas.microsoft.com/office/drawing/2014/chartex" xmlns:cx1="http://schemas.microsoft.com/office/drawing/2015/9/8/chartex" xmlns:cx2="http://schemas.microsoft.com/office/drawing/2015/10/21/chartex" xmlns:cx3="http://schemas.microsoft.com/office/drawing/2016/5/9/chartex" xmlns:cx4="http://schemas.microsoft.com/office/drawing/2016/5/10/chartex" xmlns:cx5="http://schemas.microsoft.com/office/drawing/2016/5/11/chartex" xmlns:cx6="http://schemas.microsoft.com/office/drawing/2016/5/12/chartex" xmlns:cx7="http://schemas.microsoft.com/office/drawing/2016/5/13/chartex" xmlns:cx8="http://schemas.microsoft.com/office/drawing/2016/5/14/chartex" xmlns:mc="http://schemas.openxmlformats.org/markup-compatibility/2006" xmlns:aink="http://schemas.microsoft.com/office/drawing/2016/ink" xmlns:am3d="http://schemas.microsoft.com/office/drawing/2017/model3d" xmlns:o="urn:schemas-microsoft-com:office:office" xmlns:oel="http://schemas.microsoft.com/office/2019/extlst" xmlns:r="http://schemas.openxmlformats.org/officeDocument/2006/relationships" xmlns:m="http://schemas.openxmlformats.org/officeDocument/2006/math" xmlns:v="urn:schemas-microsoft-com:vml" xmlns:wp14="http://schemas.microsoft.com/office/word/2010/wordprocessingDrawing" xmlns:wp="http://schemas.openxmlformats.org/drawingml/2006/wordprocessingDrawing" xmlns:w10="urn:schemas-microsoft-com:office:word" xmlns:w="http://schemas.openxmlformats.org/wordprocessingml/2006/main" xmlns:w14="http://schemas.microsoft.com/office/word/2010/wordml" xmlns:w15="http://schemas.microsoft.com/office/word/2012/wordml" xmlns:w16cex="http://schemas.microsoft.com/office/word/2018/wordml/cex" xmlns:w16cid="http://schemas.microsoft.com/office/word/2016/wordml/cid" xmlns:w16="http://schemas.microsoft.com/office/word/2018/wordml" xmlns:w16du="http://schemas.microsoft.com/office/word/2023/wordml/word16du" xmlns:w16sdtdh="http://schemas.microsoft.com/office/word/2020/wordml/sdtdatahash" xmlns:w16se="http://schemas.microsoft.com/office/word/2015/wordml/symex" xmlns:wpg="http://schemas.microsoft.com/office/word/2010/wordprocessingGroup" xmlns:wpi="http://schemas.microsoft.com/office/word/2010/wordprocessingInk" xmlns:wne="http://schemas.microsoft.com/office/word/2006/wordml" xmlns:wps="http://schemas.microsoft.com/office/word/2010/wordprocessingShape" mc:Ignorable="w14 w15 w16se w16cid w16 w16cex w16sdtdh w16du wp14">
-  <w:p>
-    <w:pPr>
-      <w:pStyle w:val="Footer"/>
-    </w:pPr>
-  </w:p>
-  <w:p>
-    <w:pPr>
-      <w:pStyle w:val="Footer"/>
-    </w:pPr>
   </w:p>
 </w:ftr>
 </file>
@@ -14564,10 +14535,12 @@
     <w:rsid w:val="00285240"/>
     <w:rsid w:val="003D20A4"/>
     <w:rsid w:val="003E5D30"/>
+    <w:rsid w:val="004455CC"/>
     <w:rsid w:val="0045350F"/>
     <w:rsid w:val="00992A7C"/>
     <w:rsid w:val="00B160B0"/>
     <w:rsid w:val="00B374E6"/>
+    <w:rsid w:val="00BD7389"/>
     <w:rsid w:val="00DC5BD5"/>
     <w:rsid w:val="00FC2F1C"/>
   </w:rsids>

</xml_diff>